<commit_message>
running all Assemblies tests
</commit_message>
<xml_diff>
--- a/Lab5/Lab Ex 05.docx
+++ b/Lab5/Lab Ex 05.docx
@@ -1,6 +1,6 @@
 
 <file path=word/document.xml><?xml version="1.0" encoding="utf-8"?>
-<w:document xmlns:wpc="http://schemas.microsoft.com/office/word/2010/wordprocessingCanvas" xmlns:cx="http://schemas.microsoft.com/office/drawing/2014/chartex" xmlns:cx1="http://schemas.microsoft.com/office/drawing/2015/9/8/chartex" xmlns:cx2="http://schemas.microsoft.com/office/drawing/2015/10/21/chartex" xmlns:cx3="http://schemas.microsoft.com/office/drawing/2016/5/9/chartex" xmlns:cx4="http://schemas.microsoft.com/office/drawing/2016/5/10/chartex" xmlns:cx5="http://schemas.microsoft.com/office/drawing/2016/5/11/chartex" xmlns:cx6="http://schemas.microsoft.com/office/drawing/2016/5/12/chartex" xmlns:cx7="http://schemas.microsoft.com/office/drawing/2016/5/13/chartex" xmlns:cx8="http://schemas.microsoft.com/office/drawing/2016/5/14/chartex" xmlns:mc="http://schemas.openxmlformats.org/markup-compatibility/2006" xmlns:aink="http://schemas.microsoft.com/office/drawing/2016/ink" xmlns:am3d="http://schemas.microsoft.com/office/drawing/2017/model3d" xmlns:o="urn:schemas-microsoft-com:office:office" xmlns:r="http://schemas.openxmlformats.org/officeDocument/2006/relationships" xmlns:m="http://schemas.openxmlformats.org/officeDocument/2006/math" xmlns:v="urn:schemas-microsoft-com:vml" xmlns:wp14="http://schemas.microsoft.com/office/word/2010/wordprocessingDrawing" xmlns:wp="http://schemas.openxmlformats.org/drawingml/2006/wordprocessingDrawing" xmlns:w10="urn:schemas-microsoft-com:office:word" xmlns:w="http://schemas.openxmlformats.org/wordprocessingml/2006/main" xmlns:w14="http://schemas.microsoft.com/office/word/2010/wordml" xmlns:w15="http://schemas.microsoft.com/office/word/2012/wordml" xmlns:w16cex="http://schemas.microsoft.com/office/word/2018/wordml/cex" xmlns:w16cid="http://schemas.microsoft.com/office/word/2016/wordml/cid" xmlns:w16="http://schemas.microsoft.com/office/word/2018/wordml" xmlns:w16sdtdh="http://schemas.microsoft.com/office/word/2020/wordml/sdtdatahash" xmlns:w16se="http://schemas.microsoft.com/office/word/2015/wordml/symex" xmlns:wpg="http://schemas.microsoft.com/office/word/2010/wordprocessingGroup" xmlns:wpi="http://schemas.microsoft.com/office/word/2010/wordprocessingInk" xmlns:wne="http://schemas.microsoft.com/office/word/2006/wordml" xmlns:wps="http://schemas.microsoft.com/office/word/2010/wordprocessingShape" mc:Ignorable="w14 w15 w16se w16cid w16 w16cex w16sdtdh wp14">
+<w:document xmlns:wpc="http://schemas.microsoft.com/office/word/2010/wordprocessingCanvas" xmlns:cx="http://schemas.microsoft.com/office/drawing/2014/chartex" xmlns:cx1="http://schemas.microsoft.com/office/drawing/2015/9/8/chartex" xmlns:mc="http://schemas.openxmlformats.org/markup-compatibility/2006" xmlns:o="urn:schemas-microsoft-com:office:office" xmlns:r="http://schemas.openxmlformats.org/officeDocument/2006/relationships" xmlns:m="http://schemas.openxmlformats.org/officeDocument/2006/math" xmlns:v="urn:schemas-microsoft-com:vml" xmlns:wp14="http://schemas.microsoft.com/office/word/2010/wordprocessingDrawing" xmlns:wp="http://schemas.openxmlformats.org/drawingml/2006/wordprocessingDrawing" xmlns:w10="urn:schemas-microsoft-com:office:word" xmlns:w="http://schemas.openxmlformats.org/wordprocessingml/2006/main" xmlns:w14="http://schemas.microsoft.com/office/word/2010/wordml" xmlns:w15="http://schemas.microsoft.com/office/word/2012/wordml" xmlns:w16se="http://schemas.microsoft.com/office/word/2015/wordml/symex" xmlns:wpg="http://schemas.microsoft.com/office/word/2010/wordprocessingGroup" xmlns:wpi="http://schemas.microsoft.com/office/word/2010/wordprocessingInk" xmlns:wne="http://schemas.microsoft.com/office/word/2006/wordml" xmlns:wps="http://schemas.microsoft.com/office/word/2010/wordprocessingShape" mc:Ignorable="w14 w15 w16se wp14">
   <w:body>
     <w:p>
       <w:pPr>
@@ -275,41 +275,18 @@
         <w:rPr>
           <w:u w:val="single"/>
         </w:rPr>
-        <w:t>Control</w:t>
-      </w:r>
-      <w:r>
-        <w:rPr>
-          <w:u w:val="single"/>
-        </w:rPr>
-        <w:t xml:space="preserve"> hazard</w:t>
+        <w:t>Control hazard</w:t>
       </w:r>
       <w:r>
         <w:t xml:space="preserve"> - H</w:t>
       </w:r>
       <w:r>
-        <w:t xml:space="preserve">appens due to the usage of branch instructions. While we </w:t>
-      </w:r>
-      <w:proofErr w:type="gramStart"/>
-      <w:r>
-        <w:t>have to</w:t>
-      </w:r>
-      <w:proofErr w:type="gramEnd"/>
-      <w:r>
-        <w:t xml:space="preserve"> jump to a different </w:t>
-      </w:r>
-      <w:r>
-        <w:t>instruction,</w:t>
-      </w:r>
-      <w:r>
-        <w:t xml:space="preserve"> but the pipeline contains parts of the instruction that won’t occur due to the jump.</w:t>
-      </w:r>
-    </w:p>
-    <w:p>
-      <w:r>
-        <w:t xml:space="preserve">The solution is to </w:t>
-      </w:r>
-      <w:r>
-        <w:t>use branch prediction.</w:t>
+        <w:t>appens due to the usage of branch instructions. While we have to jump to a different instruction, but the pipeline contains parts of the instruction that won’t occur due to the jump.</w:t>
+      </w:r>
+    </w:p>
+    <w:p>
+      <w:r>
+        <w:t>The solution is to use branch prediction.</w:t>
       </w:r>
     </w:p>
     <w:p/>
@@ -318,19 +295,10 @@
         <w:rPr>
           <w:u w:val="single"/>
         </w:rPr>
-        <w:t>Structural</w:t>
-      </w:r>
-      <w:r>
-        <w:rPr>
-          <w:u w:val="single"/>
-        </w:rPr>
-        <w:t xml:space="preserve"> hazard</w:t>
-      </w:r>
-      <w:r>
-        <w:t xml:space="preserve"> </w:t>
-      </w:r>
-      <w:r>
-        <w:t xml:space="preserve">- </w:t>
+        <w:t>Structural hazard</w:t>
+      </w:r>
+      <w:r>
+        <w:t xml:space="preserve"> - </w:t>
       </w:r>
       <w:r>
         <w:t>Happens when we try to read and write in the same clock cycle.</w:t>
@@ -357,7 +325,6 @@
           <w:b/>
           <w:bCs/>
           <w:u w:val="single"/>
-          <w:lang w:val="en-US"/>
         </w:rPr>
       </w:pPr>
       <w:r>
@@ -374,7 +341,6 @@
           <w:b/>
           <w:bCs/>
           <w:u w:val="single"/>
-          <w:lang w:val="en-US"/>
         </w:rPr>
         <w:t>3</w:t>
       </w:r>
@@ -391,7 +357,6 @@
           <w:b/>
           <w:bCs/>
           <w:u w:val="single"/>
-          <w:lang w:val="en-US"/>
         </w:rPr>
         <w:t>Branches and branch prediction</w:t>
       </w:r>
@@ -403,74 +368,97 @@
           <w:b/>
           <w:bCs/>
           <w:u w:val="single"/>
-          <w:lang w:val="en-US"/>
         </w:rPr>
       </w:pPr>
     </w:p>
     <w:p>
       <w:pPr>
         <w:pStyle w:val="Default"/>
-        <w:rPr>
-          <w:lang w:val="en-US"/>
-        </w:rPr>
-      </w:pPr>
-      <w:r>
-        <w:rPr>
-          <w:lang w:val="en-US"/>
-        </w:rPr>
+      </w:pPr>
+      <w:r>
         <w:t xml:space="preserve">We implemented a </w:t>
       </w:r>
       <w:r>
-        <w:rPr>
-          <w:lang w:val="en-US"/>
-        </w:rPr>
         <w:t>b</w:t>
       </w:r>
       <w:r>
-        <w:rPr>
-          <w:lang w:val="en-US"/>
-        </w:rPr>
         <w:t xml:space="preserve">ranch </w:t>
       </w:r>
       <w:r>
-        <w:rPr>
-          <w:lang w:val="en-US"/>
-        </w:rPr>
         <w:t>h</w:t>
       </w:r>
       <w:r>
-        <w:rPr>
-          <w:lang w:val="en-US"/>
-        </w:rPr>
         <w:t xml:space="preserve">istory </w:t>
       </w:r>
       <w:r>
-        <w:rPr>
-          <w:lang w:val="en-US"/>
-        </w:rPr>
         <w:t>t</w:t>
       </w:r>
       <w:r>
-        <w:rPr>
-          <w:lang w:val="en-US"/>
-        </w:rPr>
         <w:t xml:space="preserve">able </w:t>
       </w:r>
       <w:r>
-        <w:rPr>
-          <w:lang w:val="en-US"/>
-        </w:rPr>
         <w:t>SM</w:t>
       </w:r>
       <w:r>
-        <w:rPr>
-          <w:lang w:val="en-US"/>
-        </w:rPr>
         <w:t>. The timing diagram of a single 2-bit predictor from the table:</w:t>
       </w:r>
     </w:p>
     <w:p/>
-    <w:p/>
+    <w:p>
+      <w:r>
+        <w:rPr>
+          <w:noProof/>
+        </w:rPr>
+        <w:drawing>
+          <wp:inline distT="0" distB="0" distL="0" distR="0" wp14:anchorId="601DDA31" wp14:editId="261CAB6D">
+            <wp:extent cx="5943600" cy="1613975"/>
+            <wp:effectExtent l="0" t="0" r="0" b="5715"/>
+            <wp:docPr id="1" name="Picture 1" descr="C:\Users\rony.k\Desktop\WhatsApp Image 2021-12-24 at 10.56.48.jpeg"/>
+            <wp:cNvGraphicFramePr>
+              <a:graphicFrameLocks xmlns:a="http://schemas.openxmlformats.org/drawingml/2006/main" noChangeAspect="1"/>
+            </wp:cNvGraphicFramePr>
+            <a:graphic xmlns:a="http://schemas.openxmlformats.org/drawingml/2006/main">
+              <a:graphicData uri="http://schemas.openxmlformats.org/drawingml/2006/picture">
+                <pic:pic xmlns:pic="http://schemas.openxmlformats.org/drawingml/2006/picture">
+                  <pic:nvPicPr>
+                    <pic:cNvPr id="0" name="Picture 1" descr="C:\Users\rony.k\Desktop\WhatsApp Image 2021-12-24 at 10.56.48.jpeg"/>
+                    <pic:cNvPicPr>
+                      <a:picLocks noChangeAspect="1" noChangeArrowheads="1"/>
+                    </pic:cNvPicPr>
+                  </pic:nvPicPr>
+                  <pic:blipFill>
+                    <a:blip r:embed="rId7">
+                      <a:extLst>
+                        <a:ext uri="{28A0092B-C50C-407E-A947-70E740481C1C}">
+                          <a14:useLocalDpi xmlns:a14="http://schemas.microsoft.com/office/drawing/2010/main" val="0"/>
+                        </a:ext>
+                      </a:extLst>
+                    </a:blip>
+                    <a:srcRect/>
+                    <a:stretch>
+                      <a:fillRect/>
+                    </a:stretch>
+                  </pic:blipFill>
+                  <pic:spPr bwMode="auto">
+                    <a:xfrm>
+                      <a:off x="0" y="0"/>
+                      <a:ext cx="5943600" cy="1613975"/>
+                    </a:xfrm>
+                    <a:prstGeom prst="rect">
+                      <a:avLst/>
+                    </a:prstGeom>
+                    <a:noFill/>
+                    <a:ln>
+                      <a:noFill/>
+                    </a:ln>
+                  </pic:spPr>
+                </pic:pic>
+              </a:graphicData>
+            </a:graphic>
+          </wp:inline>
+        </w:drawing>
+      </w:r>
+    </w:p>
     <w:p/>
     <w:p/>
     <w:p>
@@ -631,14 +619,7 @@
                 <w:b/>
                 <w:bCs/>
               </w:rPr>
-              <w:t>Fibonacci</w:t>
-            </w:r>
-            <w:r>
-              <w:rPr>
-                <w:b/>
-                <w:bCs/>
-              </w:rPr>
-              <w:t xml:space="preserve"> </w:t>
+              <w:t xml:space="preserve">Fibonacci </w:t>
             </w:r>
           </w:p>
         </w:tc>
@@ -646,13 +627,21 @@
           <w:tcPr>
             <w:tcW w:w="3117" w:type="dxa"/>
           </w:tcPr>
-          <w:p/>
+          <w:p>
+            <w:r>
+              <w:t>1182</w:t>
+            </w:r>
+          </w:p>
         </w:tc>
         <w:tc>
           <w:tcPr>
             <w:tcW w:w="3117" w:type="dxa"/>
           </w:tcPr>
-          <w:p/>
+          <w:p>
+            <w:r>
+              <w:t>392</w:t>
+            </w:r>
+          </w:p>
         </w:tc>
       </w:tr>
       <w:tr>
@@ -680,13 +669,21 @@
           <w:tcPr>
             <w:tcW w:w="3117" w:type="dxa"/>
           </w:tcPr>
-          <w:p/>
+          <w:p>
+            <w:r>
+              <w:t>282</w:t>
+            </w:r>
+          </w:p>
         </w:tc>
         <w:tc>
           <w:tcPr>
             <w:tcW w:w="3117" w:type="dxa"/>
           </w:tcPr>
-          <w:p/>
+          <w:p>
+            <w:r>
+              <w:t>132</w:t>
+            </w:r>
+          </w:p>
         </w:tc>
       </w:tr>
       <w:tr>
@@ -714,13 +711,21 @@
           <w:tcPr>
             <w:tcW w:w="3117" w:type="dxa"/>
           </w:tcPr>
-          <w:p/>
+          <w:p>
+            <w:r>
+              <w:t>366</w:t>
+            </w:r>
+          </w:p>
         </w:tc>
         <w:tc>
           <w:tcPr>
             <w:tcW w:w="3117" w:type="dxa"/>
           </w:tcPr>
-          <w:p/>
+          <w:p>
+            <w:r>
+              <w:t>141</w:t>
+            </w:r>
+          </w:p>
         </w:tc>
       </w:tr>
     </w:tbl>
@@ -770,9 +775,123 @@
         </w:rPr>
       </w:pPr>
     </w:p>
+    <w:p>
+      <w:r>
+        <w:rPr>
+          <w:rFonts w:ascii="Calibri" w:hAnsi="Calibri" w:cs="Calibri"/>
+          <w:b/>
+          <w:bCs/>
+          <w:color w:val="000000"/>
+          <w:sz w:val="24"/>
+          <w:szCs w:val="24"/>
+          <w:u w:val="single"/>
+        </w:rPr>
+        <w:t xml:space="preserve">Question </w:t>
+      </w:r>
+      <w:r>
+        <w:rPr>
+          <w:rFonts w:ascii="Calibri" w:hAnsi="Calibri" w:cs="Calibri"/>
+          <w:b/>
+          <w:bCs/>
+          <w:color w:val="000000"/>
+          <w:sz w:val="24"/>
+          <w:szCs w:val="24"/>
+          <w:u w:val="single"/>
+        </w:rPr>
+        <w:t>7</w:t>
+      </w:r>
+      <w:r>
+        <w:rPr>
+          <w:rFonts w:ascii="Calibri" w:hAnsi="Calibri" w:cs="Calibri"/>
+          <w:b/>
+          <w:bCs/>
+          <w:color w:val="000000"/>
+          <w:sz w:val="24"/>
+          <w:szCs w:val="24"/>
+          <w:u w:val="single"/>
+        </w:rPr>
+        <w:t xml:space="preserve">: </w:t>
+      </w:r>
+      <w:r>
+        <w:rPr>
+          <w:rFonts w:ascii="Calibri" w:hAnsi="Calibri" w:cs="Calibri"/>
+          <w:b/>
+          <w:bCs/>
+          <w:color w:val="000000"/>
+          <w:sz w:val="24"/>
+          <w:szCs w:val="24"/>
+          <w:u w:val="single"/>
+        </w:rPr>
+        <w:t>DMA testing in a pipeline environment</w:t>
+      </w:r>
+    </w:p>
+    <w:p>
+      <w:r>
+        <w:drawing>
+          <wp:anchor distT="0" distB="0" distL="114300" distR="114300" simplePos="0" relativeHeight="251658240" behindDoc="0" locked="0" layoutInCell="1" allowOverlap="1" wp14:anchorId="48774BC3" wp14:editId="567AE77D">
+            <wp:simplePos x="0" y="0"/>
+            <wp:positionH relativeFrom="margin">
+              <wp:align>center</wp:align>
+            </wp:positionH>
+            <wp:positionV relativeFrom="paragraph">
+              <wp:posOffset>189230</wp:posOffset>
+            </wp:positionV>
+            <wp:extent cx="6466205" cy="6492240"/>
+            <wp:effectExtent l="0" t="0" r="0" b="3810"/>
+            <wp:wrapTopAndBottom/>
+            <wp:docPr id="2" name="Picture 2"/>
+            <wp:cNvGraphicFramePr>
+              <a:graphicFrameLocks xmlns:a="http://schemas.openxmlformats.org/drawingml/2006/main" noChangeAspect="1"/>
+            </wp:cNvGraphicFramePr>
+            <a:graphic xmlns:a="http://schemas.openxmlformats.org/drawingml/2006/main">
+              <a:graphicData uri="http://schemas.openxmlformats.org/drawingml/2006/picture">
+                <pic:pic xmlns:pic="http://schemas.openxmlformats.org/drawingml/2006/picture">
+                  <pic:nvPicPr>
+                    <pic:cNvPr id="1" name=""/>
+                    <pic:cNvPicPr/>
+                  </pic:nvPicPr>
+                  <pic:blipFill>
+                    <a:blip r:embed="rId8">
+                      <a:extLst>
+                        <a:ext uri="{28A0092B-C50C-407E-A947-70E740481C1C}">
+                          <a14:useLocalDpi xmlns:a14="http://schemas.microsoft.com/office/drawing/2010/main" val="0"/>
+                        </a:ext>
+                      </a:extLst>
+                    </a:blip>
+                    <a:stretch>
+                      <a:fillRect/>
+                    </a:stretch>
+                  </pic:blipFill>
+                  <pic:spPr>
+                    <a:xfrm>
+                      <a:off x="0" y="0"/>
+                      <a:ext cx="6466205" cy="6492240"/>
+                    </a:xfrm>
+                    <a:prstGeom prst="rect">
+                      <a:avLst/>
+                    </a:prstGeom>
+                  </pic:spPr>
+                </pic:pic>
+              </a:graphicData>
+            </a:graphic>
+          </wp:anchor>
+        </w:drawing>
+      </w:r>
+      <w:r>
+        <w:t xml:space="preserve">Attach the assembly code below:  </w:t>
+      </w:r>
+    </w:p>
     <w:p/>
+    <w:p>
+      <w:bookmarkStart w:id="0" w:name="_GoBack"/>
+      <w:bookmarkEnd w:id="0"/>
+      <w:r>
+        <w:br/>
+        <w:t>At the end of the run, we check that the CPY command will not execute after taking a branch predication.</w:t>
+      </w:r>
+    </w:p>
     <w:sectPr>
-      <w:headerReference w:type="default" r:id="rId7"/>
+      <w:headerReference w:type="default" r:id="rId9"/>
       <w:pgSz w:w="12240" w:h="15840"/>
       <w:pgMar w:top="1440" w:right="1440" w:bottom="1440" w:left="1440" w:header="720" w:footer="720" w:gutter="0"/>
       <w:cols w:space="720"/>
@@ -783,7 +902,7 @@
 </file>
 
 <file path=word/endnotes.xml><?xml version="1.0" encoding="utf-8"?>
-<w:endnotes xmlns:wpc="http://schemas.microsoft.com/office/word/2010/wordprocessingCanvas" xmlns:cx="http://schemas.microsoft.com/office/drawing/2014/chartex" xmlns:cx1="http://schemas.microsoft.com/office/drawing/2015/9/8/chartex" xmlns:cx2="http://schemas.microsoft.com/office/drawing/2015/10/21/chartex" xmlns:cx3="http://schemas.microsoft.com/office/drawing/2016/5/9/chartex" xmlns:cx4="http://schemas.microsoft.com/office/drawing/2016/5/10/chartex" xmlns:cx5="http://schemas.microsoft.com/office/drawing/2016/5/11/chartex" xmlns:cx6="http://schemas.microsoft.com/office/drawing/2016/5/12/chartex" xmlns:cx7="http://schemas.microsoft.com/office/drawing/2016/5/13/chartex" xmlns:cx8="http://schemas.microsoft.com/office/drawing/2016/5/14/chartex" xmlns:mc="http://schemas.openxmlformats.org/markup-compatibility/2006" xmlns:aink="http://schemas.microsoft.com/office/drawing/2016/ink" xmlns:am3d="http://schemas.microsoft.com/office/drawing/2017/model3d" xmlns:o="urn:schemas-microsoft-com:office:office" xmlns:r="http://schemas.openxmlformats.org/officeDocument/2006/relationships" xmlns:m="http://schemas.openxmlformats.org/officeDocument/2006/math" xmlns:v="urn:schemas-microsoft-com:vml" xmlns:wp14="http://schemas.microsoft.com/office/word/2010/wordprocessingDrawing" xmlns:wp="http://schemas.openxmlformats.org/drawingml/2006/wordprocessingDrawing" xmlns:w10="urn:schemas-microsoft-com:office:word" xmlns:w="http://schemas.openxmlformats.org/wordprocessingml/2006/main" xmlns:w14="http://schemas.microsoft.com/office/word/2010/wordml" xmlns:w15="http://schemas.microsoft.com/office/word/2012/wordml" xmlns:w16cex="http://schemas.microsoft.com/office/word/2018/wordml/cex" xmlns:w16cid="http://schemas.microsoft.com/office/word/2016/wordml/cid" xmlns:w16="http://schemas.microsoft.com/office/word/2018/wordml" xmlns:w16sdtdh="http://schemas.microsoft.com/office/word/2020/wordml/sdtdatahash" xmlns:w16se="http://schemas.microsoft.com/office/word/2015/wordml/symex" xmlns:wpg="http://schemas.microsoft.com/office/word/2010/wordprocessingGroup" xmlns:wpi="http://schemas.microsoft.com/office/word/2010/wordprocessingInk" xmlns:wne="http://schemas.microsoft.com/office/word/2006/wordml" xmlns:wps="http://schemas.microsoft.com/office/word/2010/wordprocessingShape" mc:Ignorable="w14 w15 w16se w16cid w16 w16cex w16sdtdh wp14">
+<w:endnotes xmlns:wpc="http://schemas.microsoft.com/office/word/2010/wordprocessingCanvas" xmlns:cx="http://schemas.microsoft.com/office/drawing/2014/chartex" xmlns:cx1="http://schemas.microsoft.com/office/drawing/2015/9/8/chartex" xmlns:mc="http://schemas.openxmlformats.org/markup-compatibility/2006" xmlns:o="urn:schemas-microsoft-com:office:office" xmlns:r="http://schemas.openxmlformats.org/officeDocument/2006/relationships" xmlns:m="http://schemas.openxmlformats.org/officeDocument/2006/math" xmlns:v="urn:schemas-microsoft-com:vml" xmlns:wp14="http://schemas.microsoft.com/office/word/2010/wordprocessingDrawing" xmlns:wp="http://schemas.openxmlformats.org/drawingml/2006/wordprocessingDrawing" xmlns:w10="urn:schemas-microsoft-com:office:word" xmlns:w="http://schemas.openxmlformats.org/wordprocessingml/2006/main" xmlns:w14="http://schemas.microsoft.com/office/word/2010/wordml" xmlns:w15="http://schemas.microsoft.com/office/word/2012/wordml" xmlns:w16se="http://schemas.microsoft.com/office/word/2015/wordml/symex" xmlns:wpg="http://schemas.microsoft.com/office/word/2010/wordprocessingGroup" xmlns:wpi="http://schemas.microsoft.com/office/word/2010/wordprocessingInk" xmlns:wne="http://schemas.microsoft.com/office/word/2006/wordml" xmlns:wps="http://schemas.microsoft.com/office/word/2010/wordprocessingShape" mc:Ignorable="w14 w15 w16se wp14">
   <w:endnote w:type="separator" w:id="-1">
     <w:p>
       <w:pPr>
@@ -808,7 +927,7 @@
 </file>
 
 <file path=word/footnotes.xml><?xml version="1.0" encoding="utf-8"?>
-<w:footnotes xmlns:wpc="http://schemas.microsoft.com/office/word/2010/wordprocessingCanvas" xmlns:cx="http://schemas.microsoft.com/office/drawing/2014/chartex" xmlns:cx1="http://schemas.microsoft.com/office/drawing/2015/9/8/chartex" xmlns:cx2="http://schemas.microsoft.com/office/drawing/2015/10/21/chartex" xmlns:cx3="http://schemas.microsoft.com/office/drawing/2016/5/9/chartex" xmlns:cx4="http://schemas.microsoft.com/office/drawing/2016/5/10/chartex" xmlns:cx5="http://schemas.microsoft.com/office/drawing/2016/5/11/chartex" xmlns:cx6="http://schemas.microsoft.com/office/drawing/2016/5/12/chartex" xmlns:cx7="http://schemas.microsoft.com/office/drawing/2016/5/13/chartex" xmlns:cx8="http://schemas.microsoft.com/office/drawing/2016/5/14/chartex" xmlns:mc="http://schemas.openxmlformats.org/markup-compatibility/2006" xmlns:aink="http://schemas.microsoft.com/office/drawing/2016/ink" xmlns:am3d="http://schemas.microsoft.com/office/drawing/2017/model3d" xmlns:o="urn:schemas-microsoft-com:office:office" xmlns:r="http://schemas.openxmlformats.org/officeDocument/2006/relationships" xmlns:m="http://schemas.openxmlformats.org/officeDocument/2006/math" xmlns:v="urn:schemas-microsoft-com:vml" xmlns:wp14="http://schemas.microsoft.com/office/word/2010/wordprocessingDrawing" xmlns:wp="http://schemas.openxmlformats.org/drawingml/2006/wordprocessingDrawing" xmlns:w10="urn:schemas-microsoft-com:office:word" xmlns:w="http://schemas.openxmlformats.org/wordprocessingml/2006/main" xmlns:w14="http://schemas.microsoft.com/office/word/2010/wordml" xmlns:w15="http://schemas.microsoft.com/office/word/2012/wordml" xmlns:w16cex="http://schemas.microsoft.com/office/word/2018/wordml/cex" xmlns:w16cid="http://schemas.microsoft.com/office/word/2016/wordml/cid" xmlns:w16="http://schemas.microsoft.com/office/word/2018/wordml" xmlns:w16sdtdh="http://schemas.microsoft.com/office/word/2020/wordml/sdtdatahash" xmlns:w16se="http://schemas.microsoft.com/office/word/2015/wordml/symex" xmlns:wpg="http://schemas.microsoft.com/office/word/2010/wordprocessingGroup" xmlns:wpi="http://schemas.microsoft.com/office/word/2010/wordprocessingInk" xmlns:wne="http://schemas.microsoft.com/office/word/2006/wordml" xmlns:wps="http://schemas.microsoft.com/office/word/2010/wordprocessingShape" mc:Ignorable="w14 w15 w16se w16cid w16 w16cex w16sdtdh wp14">
+<w:footnotes xmlns:wpc="http://schemas.microsoft.com/office/word/2010/wordprocessingCanvas" xmlns:cx="http://schemas.microsoft.com/office/drawing/2014/chartex" xmlns:cx1="http://schemas.microsoft.com/office/drawing/2015/9/8/chartex" xmlns:mc="http://schemas.openxmlformats.org/markup-compatibility/2006" xmlns:o="urn:schemas-microsoft-com:office:office" xmlns:r="http://schemas.openxmlformats.org/officeDocument/2006/relationships" xmlns:m="http://schemas.openxmlformats.org/officeDocument/2006/math" xmlns:v="urn:schemas-microsoft-com:vml" xmlns:wp14="http://schemas.microsoft.com/office/word/2010/wordprocessingDrawing" xmlns:wp="http://schemas.openxmlformats.org/drawingml/2006/wordprocessingDrawing" xmlns:w10="urn:schemas-microsoft-com:office:word" xmlns:w="http://schemas.openxmlformats.org/wordprocessingml/2006/main" xmlns:w14="http://schemas.microsoft.com/office/word/2010/wordml" xmlns:w15="http://schemas.microsoft.com/office/word/2012/wordml" xmlns:w16se="http://schemas.microsoft.com/office/word/2015/wordml/symex" xmlns:wpg="http://schemas.microsoft.com/office/word/2010/wordprocessingGroup" xmlns:wpi="http://schemas.microsoft.com/office/word/2010/wordprocessingInk" xmlns:wne="http://schemas.microsoft.com/office/word/2006/wordml" xmlns:wps="http://schemas.microsoft.com/office/word/2010/wordprocessingShape" mc:Ignorable="w14 w15 w16se wp14">
   <w:footnote w:type="separator" w:id="-1">
     <w:p>
       <w:pPr>
@@ -833,7 +952,7 @@
 </file>
 
 <file path=word/header1.xml><?xml version="1.0" encoding="utf-8"?>
-<w:hdr xmlns:wpc="http://schemas.microsoft.com/office/word/2010/wordprocessingCanvas" xmlns:cx="http://schemas.microsoft.com/office/drawing/2014/chartex" xmlns:cx1="http://schemas.microsoft.com/office/drawing/2015/9/8/chartex" xmlns:cx2="http://schemas.microsoft.com/office/drawing/2015/10/21/chartex" xmlns:cx3="http://schemas.microsoft.com/office/drawing/2016/5/9/chartex" xmlns:cx4="http://schemas.microsoft.com/office/drawing/2016/5/10/chartex" xmlns:cx5="http://schemas.microsoft.com/office/drawing/2016/5/11/chartex" xmlns:cx6="http://schemas.microsoft.com/office/drawing/2016/5/12/chartex" xmlns:cx7="http://schemas.microsoft.com/office/drawing/2016/5/13/chartex" xmlns:cx8="http://schemas.microsoft.com/office/drawing/2016/5/14/chartex" xmlns:mc="http://schemas.openxmlformats.org/markup-compatibility/2006" xmlns:aink="http://schemas.microsoft.com/office/drawing/2016/ink" xmlns:am3d="http://schemas.microsoft.com/office/drawing/2017/model3d" xmlns:o="urn:schemas-microsoft-com:office:office" xmlns:r="http://schemas.openxmlformats.org/officeDocument/2006/relationships" xmlns:m="http://schemas.openxmlformats.org/officeDocument/2006/math" xmlns:v="urn:schemas-microsoft-com:vml" xmlns:wp14="http://schemas.microsoft.com/office/word/2010/wordprocessingDrawing" xmlns:wp="http://schemas.openxmlformats.org/drawingml/2006/wordprocessingDrawing" xmlns:w10="urn:schemas-microsoft-com:office:word" xmlns:w="http://schemas.openxmlformats.org/wordprocessingml/2006/main" xmlns:w14="http://schemas.microsoft.com/office/word/2010/wordml" xmlns:w15="http://schemas.microsoft.com/office/word/2012/wordml" xmlns:w16cex="http://schemas.microsoft.com/office/word/2018/wordml/cex" xmlns:w16cid="http://schemas.microsoft.com/office/word/2016/wordml/cid" xmlns:w16="http://schemas.microsoft.com/office/word/2018/wordml" xmlns:w16sdtdh="http://schemas.microsoft.com/office/word/2020/wordml/sdtdatahash" xmlns:w16se="http://schemas.microsoft.com/office/word/2015/wordml/symex" xmlns:wpg="http://schemas.microsoft.com/office/word/2010/wordprocessingGroup" xmlns:wpi="http://schemas.microsoft.com/office/word/2010/wordprocessingInk" xmlns:wne="http://schemas.microsoft.com/office/word/2006/wordml" xmlns:wps="http://schemas.microsoft.com/office/word/2010/wordprocessingShape" mc:Ignorable="w14 w15 w16se w16cid w16 w16cex w16sdtdh wp14">
+<w:hdr xmlns:wpc="http://schemas.microsoft.com/office/word/2010/wordprocessingCanvas" xmlns:cx="http://schemas.microsoft.com/office/drawing/2014/chartex" xmlns:cx1="http://schemas.microsoft.com/office/drawing/2015/9/8/chartex" xmlns:mc="http://schemas.openxmlformats.org/markup-compatibility/2006" xmlns:o="urn:schemas-microsoft-com:office:office" xmlns:r="http://schemas.openxmlformats.org/officeDocument/2006/relationships" xmlns:m="http://schemas.openxmlformats.org/officeDocument/2006/math" xmlns:v="urn:schemas-microsoft-com:vml" xmlns:wp14="http://schemas.microsoft.com/office/word/2010/wordprocessingDrawing" xmlns:wp="http://schemas.openxmlformats.org/drawingml/2006/wordprocessingDrawing" xmlns:w10="urn:schemas-microsoft-com:office:word" xmlns:w="http://schemas.openxmlformats.org/wordprocessingml/2006/main" xmlns:w14="http://schemas.microsoft.com/office/word/2010/wordml" xmlns:w15="http://schemas.microsoft.com/office/word/2012/wordml" xmlns:w16se="http://schemas.microsoft.com/office/word/2015/wordml/symex" xmlns:wpg="http://schemas.microsoft.com/office/word/2010/wordprocessingGroup" xmlns:wpi="http://schemas.microsoft.com/office/word/2010/wordprocessingInk" xmlns:wne="http://schemas.microsoft.com/office/word/2006/wordml" xmlns:wps="http://schemas.microsoft.com/office/word/2010/wordprocessingShape" mc:Ignorable="w14 w15 w16se wp14">
   <w:p>
     <w:pPr>
       <w:pStyle w:val="Header"/>
@@ -854,7 +973,7 @@
 </file>
 
 <file path=word/numbering.xml><?xml version="1.0" encoding="utf-8"?>
-<w:numbering xmlns:wpc="http://schemas.microsoft.com/office/word/2010/wordprocessingCanvas" xmlns:cx="http://schemas.microsoft.com/office/drawing/2014/chartex" xmlns:cx1="http://schemas.microsoft.com/office/drawing/2015/9/8/chartex" xmlns:cx2="http://schemas.microsoft.com/office/drawing/2015/10/21/chartex" xmlns:cx3="http://schemas.microsoft.com/office/drawing/2016/5/9/chartex" xmlns:cx4="http://schemas.microsoft.com/office/drawing/2016/5/10/chartex" xmlns:cx5="http://schemas.microsoft.com/office/drawing/2016/5/11/chartex" xmlns:cx6="http://schemas.microsoft.com/office/drawing/2016/5/12/chartex" xmlns:cx7="http://schemas.microsoft.com/office/drawing/2016/5/13/chartex" xmlns:cx8="http://schemas.microsoft.com/office/drawing/2016/5/14/chartex" xmlns:mc="http://schemas.openxmlformats.org/markup-compatibility/2006" xmlns:aink="http://schemas.microsoft.com/office/drawing/2016/ink" xmlns:am3d="http://schemas.microsoft.com/office/drawing/2017/model3d" xmlns:o="urn:schemas-microsoft-com:office:office" xmlns:r="http://schemas.openxmlformats.org/officeDocument/2006/relationships" xmlns:m="http://schemas.openxmlformats.org/officeDocument/2006/math" xmlns:v="urn:schemas-microsoft-com:vml" xmlns:wp14="http://schemas.microsoft.com/office/word/2010/wordprocessingDrawing" xmlns:wp="http://schemas.openxmlformats.org/drawingml/2006/wordprocessingDrawing" xmlns:w10="urn:schemas-microsoft-com:office:word" xmlns:w="http://schemas.openxmlformats.org/wordprocessingml/2006/main" xmlns:w14="http://schemas.microsoft.com/office/word/2010/wordml" xmlns:w15="http://schemas.microsoft.com/office/word/2012/wordml" xmlns:w16cex="http://schemas.microsoft.com/office/word/2018/wordml/cex" xmlns:w16cid="http://schemas.microsoft.com/office/word/2016/wordml/cid" xmlns:w16="http://schemas.microsoft.com/office/word/2018/wordml" xmlns:w16sdtdh="http://schemas.microsoft.com/office/word/2020/wordml/sdtdatahash" xmlns:w16se="http://schemas.microsoft.com/office/word/2015/wordml/symex" xmlns:wpg="http://schemas.microsoft.com/office/word/2010/wordprocessingGroup" xmlns:wpi="http://schemas.microsoft.com/office/word/2010/wordprocessingInk" xmlns:wne="http://schemas.microsoft.com/office/word/2006/wordml" xmlns:wps="http://schemas.microsoft.com/office/word/2010/wordprocessingShape" mc:Ignorable="w14 w15 w16se w16cid w16 w16cex w16sdtdh wp14">
+<w:numbering xmlns:wpc="http://schemas.microsoft.com/office/word/2010/wordprocessingCanvas" xmlns:cx="http://schemas.microsoft.com/office/drawing/2014/chartex" xmlns:cx1="http://schemas.microsoft.com/office/drawing/2015/9/8/chartex" xmlns:mc="http://schemas.openxmlformats.org/markup-compatibility/2006" xmlns:o="urn:schemas-microsoft-com:office:office" xmlns:r="http://schemas.openxmlformats.org/officeDocument/2006/relationships" xmlns:m="http://schemas.openxmlformats.org/officeDocument/2006/math" xmlns:v="urn:schemas-microsoft-com:vml" xmlns:wp14="http://schemas.microsoft.com/office/word/2010/wordprocessingDrawing" xmlns:wp="http://schemas.openxmlformats.org/drawingml/2006/wordprocessingDrawing" xmlns:w10="urn:schemas-microsoft-com:office:word" xmlns:w="http://schemas.openxmlformats.org/wordprocessingml/2006/main" xmlns:w14="http://schemas.microsoft.com/office/word/2010/wordml" xmlns:w15="http://schemas.microsoft.com/office/word/2012/wordml" xmlns:w16se="http://schemas.microsoft.com/office/word/2015/wordml/symex" xmlns:wpg="http://schemas.microsoft.com/office/word/2010/wordprocessingGroup" xmlns:wpi="http://schemas.microsoft.com/office/word/2010/wordprocessingInk" xmlns:wne="http://schemas.microsoft.com/office/word/2006/wordml" xmlns:wps="http://schemas.microsoft.com/office/word/2010/wordprocessingShape" mc:Ignorable="w14 w15 w16se wp14">
   <w:abstractNum w:abstractNumId="0" w15:restartNumberingAfterBreak="0">
     <w:nsid w:val="443F7A82"/>
     <w:multiLevelType w:val="hybridMultilevel"/>
@@ -975,7 +1094,7 @@
 </file>
 
 <file path=word/styles.xml><?xml version="1.0" encoding="utf-8"?>
-<w:styles xmlns:mc="http://schemas.openxmlformats.org/markup-compatibility/2006" xmlns:r="http://schemas.openxmlformats.org/officeDocument/2006/relationships" xmlns:w="http://schemas.openxmlformats.org/wordprocessingml/2006/main" xmlns:w14="http://schemas.microsoft.com/office/word/2010/wordml" xmlns:w15="http://schemas.microsoft.com/office/word/2012/wordml" xmlns:w16cex="http://schemas.microsoft.com/office/word/2018/wordml/cex" xmlns:w16cid="http://schemas.microsoft.com/office/word/2016/wordml/cid" xmlns:w16="http://schemas.microsoft.com/office/word/2018/wordml" xmlns:w16sdtdh="http://schemas.microsoft.com/office/word/2020/wordml/sdtdatahash" xmlns:w16se="http://schemas.microsoft.com/office/word/2015/wordml/symex" mc:Ignorable="w14 w15 w16se w16cid w16 w16cex w16sdtdh">
+<w:styles xmlns:mc="http://schemas.openxmlformats.org/markup-compatibility/2006" xmlns:r="http://schemas.openxmlformats.org/officeDocument/2006/relationships" xmlns:w="http://schemas.openxmlformats.org/wordprocessingml/2006/main" xmlns:w14="http://schemas.microsoft.com/office/word/2010/wordml" xmlns:w15="http://schemas.microsoft.com/office/word/2012/wordml" xmlns:w16se="http://schemas.microsoft.com/office/word/2015/wordml/symex" mc:Ignorable="w14 w15 w16se">
   <w:docDefaults>
     <w:rPrDefault>
       <w:rPr>
@@ -991,7 +1110,7 @@
       </w:pPr>
     </w:pPrDefault>
   </w:docDefaults>
-  <w:latentStyles w:defLockedState="0" w:defUIPriority="99" w:defSemiHidden="0" w:defUnhideWhenUsed="0" w:defQFormat="0" w:count="376">
+  <w:latentStyles w:defLockedState="0" w:defUIPriority="99" w:defSemiHidden="0" w:defUnhideWhenUsed="0" w:defQFormat="0" w:count="371">
     <w:lsdException w:name="Normal" w:uiPriority="0" w:qFormat="1"/>
     <w:lsdException w:name="heading 1" w:uiPriority="9" w:qFormat="1"/>
     <w:lsdException w:name="heading 2" w:semiHidden="1" w:uiPriority="9" w:unhideWhenUsed="1" w:qFormat="1"/>
@@ -1097,6 +1216,7 @@
     <w:lsdException w:name="HTML Sample" w:semiHidden="1" w:unhideWhenUsed="1"/>
     <w:lsdException w:name="HTML Typewriter" w:semiHidden="1" w:unhideWhenUsed="1"/>
     <w:lsdException w:name="HTML Variable" w:semiHidden="1" w:unhideWhenUsed="1"/>
+    <w:lsdException w:name="Normal Table" w:semiHidden="1" w:unhideWhenUsed="1"/>
     <w:lsdException w:name="annotation subject" w:semiHidden="1" w:unhideWhenUsed="1"/>
     <w:lsdException w:name="No List" w:semiHidden="1" w:unhideWhenUsed="1"/>
     <w:lsdException w:name="Outline List 1" w:semiHidden="1" w:unhideWhenUsed="1"/>
@@ -1139,8 +1259,11 @@
     <w:lsdException w:name="Table Contemporary" w:semiHidden="1" w:unhideWhenUsed="1"/>
     <w:lsdException w:name="Table Elegant" w:semiHidden="1" w:unhideWhenUsed="1"/>
     <w:lsdException w:name="Table Professional" w:semiHidden="1" w:unhideWhenUsed="1"/>
+    <w:lsdException w:name="Table Subtle 1" w:semiHidden="1" w:unhideWhenUsed="1"/>
     <w:lsdException w:name="Table Subtle 2" w:semiHidden="1" w:unhideWhenUsed="1"/>
     <w:lsdException w:name="Table Web 1" w:semiHidden="1" w:unhideWhenUsed="1"/>
+    <w:lsdException w:name="Table Web 2" w:semiHidden="1" w:unhideWhenUsed="1"/>
+    <w:lsdException w:name="Table Web 3" w:semiHidden="1" w:unhideWhenUsed="1"/>
     <w:lsdException w:name="Balloon Text" w:semiHidden="1" w:unhideWhenUsed="1"/>
     <w:lsdException w:name="Table Grid" w:uiPriority="39"/>
     <w:lsdException w:name="Table Theme" w:semiHidden="1" w:unhideWhenUsed="1"/>
@@ -1359,16 +1482,11 @@
     <w:lsdException w:name="List Table 5 Dark Accent 6" w:uiPriority="50"/>
     <w:lsdException w:name="List Table 6 Colorful Accent 6" w:uiPriority="51"/>
     <w:lsdException w:name="List Table 7 Colorful Accent 6" w:uiPriority="52"/>
-    <w:lsdException w:name="Mention" w:semiHidden="1" w:unhideWhenUsed="1"/>
-    <w:lsdException w:name="Smart Hyperlink" w:semiHidden="1" w:unhideWhenUsed="1"/>
-    <w:lsdException w:name="Hashtag" w:semiHidden="1" w:unhideWhenUsed="1"/>
-    <w:lsdException w:name="Unresolved Mention" w:semiHidden="1" w:unhideWhenUsed="1"/>
-    <w:lsdException w:name="Smart Link" w:semiHidden="1" w:unhideWhenUsed="1"/>
   </w:latentStyles>
   <w:style w:type="paragraph" w:default="1" w:styleId="Normal">
     <w:name w:val="Normal"/>
     <w:qFormat/>
-    <w:rsid w:val="0039286B"/>
+    <w:rsid w:val="00C610D8"/>
   </w:style>
   <w:style w:type="character" w:default="1" w:styleId="DefaultParagraphFont">
     <w:name w:val="Default Paragraph Font"/>
@@ -1466,7 +1584,6 @@
       <w:color w:val="000000"/>
       <w:sz w:val="24"/>
       <w:szCs w:val="24"/>
-      <w:lang w:val="en-IL"/>
     </w:rPr>
   </w:style>
   <w:style w:type="character" w:styleId="PlaceholderText">

</xml_diff>